<commit_message>
Revised instructions in meetingnote2002.5.6
</commit_message>
<xml_diff>
--- a/docs/meetingnote2022.5.6.docx
+++ b/docs/meetingnote2022.5.6.docx
@@ -258,6 +258,42 @@
           <w:szCs w:val="24"/>
         </w:rPr>
         <w:t xml:space="preserve">should include default values and explanation in documentation. </w:t>
+      </w:r>
+    </w:p>
+    <w:p>
+      <w:pPr>
+        <w:pStyle w:val="ListParagraph"/>
+        <w:numPr>
+          <w:ilvl w:val="0"/>
+          <w:numId w:val="5"/>
+        </w:numPr>
+        <w:rPr>
+          <w:sz w:val="24"/>
+          <w:szCs w:val="24"/>
+        </w:rPr>
+      </w:pPr>
+      <w:r>
+        <w:rPr>
+          <w:sz w:val="24"/>
+          <w:szCs w:val="24"/>
+        </w:rPr>
+        <w:t>How to capture content in “def __</w:t>
+      </w:r>
+      <w:proofErr w:type="spellStart"/>
+      <w:r>
+        <w:rPr>
+          <w:sz w:val="24"/>
+          <w:szCs w:val="24"/>
+        </w:rPr>
+        <w:t>init</w:t>
+      </w:r>
+      <w:proofErr w:type="spellEnd"/>
+      <w:r>
+        <w:rPr>
+          <w:sz w:val="24"/>
+          <w:szCs w:val="24"/>
+        </w:rPr>
+        <w:t>__” function, which is currently ignored by Sphinx.</w:t>
       </w:r>
     </w:p>
     <w:p>

</xml_diff>

<commit_message>
updated 5/6 meeting notes and uploaded 5/13 meeting notes
</commit_message>
<xml_diff>
--- a/docs/meetingnote2022.5.6.docx
+++ b/docs/meetingnote2022.5.6.docx
@@ -1,6 +1,6 @@
 
 <file path=word/document.xml><?xml version="1.0" encoding="utf-8"?>
-<w:document xmlns:wpc="http://schemas.microsoft.com/office/word/2010/wordprocessingCanvas" xmlns:cx="http://schemas.microsoft.com/office/drawing/2014/chartex" xmlns:cx1="http://schemas.microsoft.com/office/drawing/2015/9/8/chartex" xmlns:cx2="http://schemas.microsoft.com/office/drawing/2015/10/21/chartex" xmlns:cx3="http://schemas.microsoft.com/office/drawing/2016/5/9/chartex" xmlns:cx4="http://schemas.microsoft.com/office/drawing/2016/5/10/chartex" xmlns:cx5="http://schemas.microsoft.com/office/drawing/2016/5/11/chartex" xmlns:cx6="http://schemas.microsoft.com/office/drawing/2016/5/12/chartex" xmlns:cx7="http://schemas.microsoft.com/office/drawing/2016/5/13/chartex" xmlns:cx8="http://schemas.microsoft.com/office/drawing/2016/5/14/chartex" xmlns:mc="http://schemas.openxmlformats.org/markup-compatibility/2006" xmlns:aink="http://schemas.microsoft.com/office/drawing/2016/ink" xmlns:am3d="http://schemas.microsoft.com/office/drawing/2017/model3d" xmlns:o="urn:schemas-microsoft-com:office:office" xmlns:oel="http://schemas.microsoft.com/office/2019/extlst" xmlns:r="http://schemas.openxmlformats.org/officeDocument/2006/relationships" xmlns:m="http://schemas.openxmlformats.org/officeDocument/2006/math" xmlns:v="urn:schemas-microsoft-com:vml" xmlns:wp14="http://schemas.microsoft.com/office/word/2010/wordprocessingDrawing" xmlns:wp="http://schemas.openxmlformats.org/drawingml/2006/wordprocessingDrawing" xmlns:w10="urn:schemas-microsoft-com:office:word" xmlns:w="http://schemas.openxmlformats.org/wordprocessingml/2006/main" xmlns:w14="http://schemas.microsoft.com/office/word/2010/wordml" xmlns:w15="http://schemas.microsoft.com/office/word/2012/wordml" xmlns:w16cex="http://schemas.microsoft.com/office/word/2018/wordml/cex" xmlns:w16cid="http://schemas.microsoft.com/office/word/2016/wordml/cid" xmlns:w16="http://schemas.microsoft.com/office/word/2018/wordml" xmlns:w16sdtdh="http://schemas.microsoft.com/office/word/2020/wordml/sdtdatahash" xmlns:w16se="http://schemas.microsoft.com/office/word/2015/wordml/symex" xmlns:wpg="http://schemas.microsoft.com/office/word/2010/wordprocessingGroup" xmlns:wpi="http://schemas.microsoft.com/office/word/2010/wordprocessingInk" xmlns:wne="http://schemas.microsoft.com/office/word/2006/wordml" xmlns:wps="http://schemas.microsoft.com/office/word/2010/wordprocessingShape" mc:Ignorable="w14 w15 w16se w16cid w16 w16cex w16sdtdh wp14">
+<w:document xmlns:wpc="http://schemas.microsoft.com/office/word/2010/wordprocessingCanvas" xmlns:cx="http://schemas.microsoft.com/office/drawing/2014/chartex" xmlns:cx1="http://schemas.microsoft.com/office/drawing/2015/9/8/chartex" xmlns:cx2="http://schemas.microsoft.com/office/drawing/2015/10/21/chartex" xmlns:cx3="http://schemas.microsoft.com/office/drawing/2016/5/9/chartex" xmlns:cx4="http://schemas.microsoft.com/office/drawing/2016/5/10/chartex" xmlns:cx5="http://schemas.microsoft.com/office/drawing/2016/5/11/chartex" xmlns:cx6="http://schemas.microsoft.com/office/drawing/2016/5/12/chartex" xmlns:cx7="http://schemas.microsoft.com/office/drawing/2016/5/13/chartex" xmlns:cx8="http://schemas.microsoft.com/office/drawing/2016/5/14/chartex" xmlns:mc="http://schemas.openxmlformats.org/markup-compatibility/2006" xmlns:aink="http://schemas.microsoft.com/office/drawing/2016/ink" xmlns:am3d="http://schemas.microsoft.com/office/drawing/2017/model3d" xmlns:o="urn:schemas-microsoft-com:office:office" xmlns:r="http://schemas.openxmlformats.org/officeDocument/2006/relationships" xmlns:m="http://schemas.openxmlformats.org/officeDocument/2006/math" xmlns:v="urn:schemas-microsoft-com:vml" xmlns:wp14="http://schemas.microsoft.com/office/word/2010/wordprocessingDrawing" xmlns:wp="http://schemas.openxmlformats.org/drawingml/2006/wordprocessingDrawing" xmlns:w10="urn:schemas-microsoft-com:office:word" xmlns:w="http://schemas.openxmlformats.org/wordprocessingml/2006/main" xmlns:w14="http://schemas.microsoft.com/office/word/2010/wordml" xmlns:w15="http://schemas.microsoft.com/office/word/2012/wordml" xmlns:w16cex="http://schemas.microsoft.com/office/word/2018/wordml/cex" xmlns:w16cid="http://schemas.microsoft.com/office/word/2016/wordml/cid" xmlns:w16="http://schemas.microsoft.com/office/word/2018/wordml" xmlns:w16sdtdh="http://schemas.microsoft.com/office/word/2020/wordml/sdtdatahash" xmlns:w16se="http://schemas.microsoft.com/office/word/2015/wordml/symex" xmlns:wpg="http://schemas.microsoft.com/office/word/2010/wordprocessingGroup" xmlns:wpi="http://schemas.microsoft.com/office/word/2010/wordprocessingInk" xmlns:wne="http://schemas.microsoft.com/office/word/2006/wordml" xmlns:wps="http://schemas.microsoft.com/office/word/2010/wordprocessingShape" mc:Ignorable="w14 w15 w16se w16cid w16 w16cex w16sdtdh wp14">
   <w:body>
     <w:p>
       <w:pPr>
@@ -81,23 +81,7 @@
           <w:sz w:val="24"/>
           <w:szCs w:val="24"/>
         </w:rPr>
-        <w:t xml:space="preserve">Tested </w:t>
-      </w:r>
-      <w:proofErr w:type="spellStart"/>
-      <w:r>
-        <w:rPr>
-          <w:sz w:val="24"/>
-          <w:szCs w:val="24"/>
-        </w:rPr>
-        <w:t>BDeuScore</w:t>
-      </w:r>
-      <w:proofErr w:type="spellEnd"/>
-      <w:r>
-        <w:rPr>
-          <w:sz w:val="24"/>
-          <w:szCs w:val="24"/>
-        </w:rPr>
-        <w:t xml:space="preserve"> for interaction sets.</w:t>
+        <w:t>Tested BDeuScore for interaction sets.</w:t>
       </w:r>
     </w:p>
     <w:p>
@@ -117,23 +101,7 @@
           <w:sz w:val="24"/>
           <w:szCs w:val="24"/>
         </w:rPr>
-        <w:t xml:space="preserve">Discuss information gain questions that </w:t>
-      </w:r>
-      <w:proofErr w:type="spellStart"/>
-      <w:r>
-        <w:rPr>
-          <w:sz w:val="24"/>
-          <w:szCs w:val="24"/>
-        </w:rPr>
-        <w:t>Chuhan</w:t>
-      </w:r>
-      <w:proofErr w:type="spellEnd"/>
-      <w:r>
-        <w:rPr>
-          <w:sz w:val="24"/>
-          <w:szCs w:val="24"/>
-        </w:rPr>
-        <w:t xml:space="preserve"> has.</w:t>
+        <w:t>Discuss information gain questions that Chuhan has.</w:t>
       </w:r>
     </w:p>
     <w:p>
@@ -243,21 +211,51 @@
     <w:p>
       <w:pPr>
         <w:pStyle w:val="ListParagraph"/>
-        <w:numPr>
-          <w:ilvl w:val="0"/>
-          <w:numId w:val="5"/>
-        </w:numPr>
-        <w:rPr>
-          <w:sz w:val="24"/>
-          <w:szCs w:val="24"/>
-        </w:rPr>
-      </w:pPr>
-      <w:r>
-        <w:rPr>
-          <w:sz w:val="24"/>
-          <w:szCs w:val="24"/>
-        </w:rPr>
-        <w:t xml:space="preserve">should include default values and explanation in documentation. </w:t>
+        <w:rPr>
+          <w:sz w:val="24"/>
+          <w:szCs w:val="24"/>
+        </w:rPr>
+      </w:pPr>
+      <w:r>
+        <w:rPr>
+          <w:sz w:val="24"/>
+          <w:szCs w:val="24"/>
+        </w:rPr>
+        <w:drawing>
+          <wp:inline distT="0" distB="0" distL="0" distR="0" wp14:anchorId="67B65201" wp14:editId="2CA30E04">
+            <wp:extent cx="2670243" cy="2031211"/>
+            <wp:effectExtent l="0" t="0" r="0" b="7620"/>
+            <wp:docPr id="1" name="Picture 1"/>
+            <wp:cNvGraphicFramePr>
+              <a:graphicFrameLocks xmlns:a="http://schemas.openxmlformats.org/drawingml/2006/main" noChangeAspect="1"/>
+            </wp:cNvGraphicFramePr>
+            <a:graphic xmlns:a="http://schemas.openxmlformats.org/drawingml/2006/main">
+              <a:graphicData uri="http://schemas.openxmlformats.org/drawingml/2006/picture">
+                <pic:pic xmlns:pic="http://schemas.openxmlformats.org/drawingml/2006/picture">
+                  <pic:nvPicPr>
+                    <pic:cNvPr id="1" name=""/>
+                    <pic:cNvPicPr/>
+                  </pic:nvPicPr>
+                  <pic:blipFill>
+                    <a:blip r:embed="rId5"/>
+                    <a:stretch>
+                      <a:fillRect/>
+                    </a:stretch>
+                  </pic:blipFill>
+                  <pic:spPr>
+                    <a:xfrm>
+                      <a:off x="0" y="0"/>
+                      <a:ext cx="2676518" cy="2035984"/>
+                    </a:xfrm>
+                    <a:prstGeom prst="rect">
+                      <a:avLst/>
+                    </a:prstGeom>
+                  </pic:spPr>
+                </pic:pic>
+              </a:graphicData>
+            </a:graphic>
+          </wp:inline>
+        </w:drawing>
       </w:r>
     </w:p>
     <w:p>
@@ -277,23 +275,27 @@
           <w:sz w:val="24"/>
           <w:szCs w:val="24"/>
         </w:rPr>
-        <w:t>How to capture content in “def __</w:t>
-      </w:r>
-      <w:proofErr w:type="spellStart"/>
-      <w:r>
-        <w:rPr>
-          <w:sz w:val="24"/>
-          <w:szCs w:val="24"/>
-        </w:rPr>
-        <w:t>init</w:t>
-      </w:r>
-      <w:proofErr w:type="spellEnd"/>
-      <w:r>
-        <w:rPr>
-          <w:sz w:val="24"/>
-          <w:szCs w:val="24"/>
-        </w:rPr>
-        <w:t>__” function, which is currently ignored by Sphinx.</w:t>
+        <w:t xml:space="preserve">should include default values and explanation in documentation. </w:t>
+      </w:r>
+    </w:p>
+    <w:p>
+      <w:pPr>
+        <w:pStyle w:val="ListParagraph"/>
+        <w:numPr>
+          <w:ilvl w:val="0"/>
+          <w:numId w:val="5"/>
+        </w:numPr>
+        <w:rPr>
+          <w:sz w:val="24"/>
+          <w:szCs w:val="24"/>
+        </w:rPr>
+      </w:pPr>
+      <w:r>
+        <w:rPr>
+          <w:sz w:val="24"/>
+          <w:szCs w:val="24"/>
+        </w:rPr>
+        <w:t>How to capture content in “def __init__” function, which is currently ignored by Sphinx.</w:t>
       </w:r>
     </w:p>
     <w:p>
@@ -352,6 +354,88 @@
           <w:szCs w:val="24"/>
         </w:rPr>
         <w:t xml:space="preserve">IL python package. </w:t>
+      </w:r>
+    </w:p>
+    <w:p>
+      <w:pPr>
+        <w:ind w:firstLine="360"/>
+        <w:rPr>
+          <w:sz w:val="24"/>
+          <w:szCs w:val="24"/>
+        </w:rPr>
+      </w:pPr>
+      <w:r>
+        <w:rPr>
+          <w:sz w:val="24"/>
+          <w:szCs w:val="24"/>
+        </w:rPr>
+        <w:t>Still working on</w:t>
+      </w:r>
+    </w:p>
+    <w:p>
+      <w:pPr>
+        <w:ind w:firstLine="360"/>
+        <w:rPr>
+          <w:sz w:val="24"/>
+          <w:szCs w:val="24"/>
+        </w:rPr>
+      </w:pPr>
+      <w:r>
+        <w:rPr>
+          <w:sz w:val="24"/>
+          <w:szCs w:val="24"/>
+        </w:rPr>
+        <w:drawing>
+          <wp:inline distT="0" distB="0" distL="0" distR="0" wp14:anchorId="0DF77D00" wp14:editId="776D4EFF">
+            <wp:extent cx="3190672" cy="1063557"/>
+            <wp:effectExtent l="0" t="0" r="0" b="3810"/>
+            <wp:docPr id="2" name="Picture 2"/>
+            <wp:cNvGraphicFramePr>
+              <a:graphicFrameLocks xmlns:a="http://schemas.openxmlformats.org/drawingml/2006/main" noChangeAspect="1"/>
+            </wp:cNvGraphicFramePr>
+            <a:graphic xmlns:a="http://schemas.openxmlformats.org/drawingml/2006/main">
+              <a:graphicData uri="http://schemas.openxmlformats.org/drawingml/2006/picture">
+                <pic:pic xmlns:pic="http://schemas.openxmlformats.org/drawingml/2006/picture">
+                  <pic:nvPicPr>
+                    <pic:cNvPr id="1" name=""/>
+                    <pic:cNvPicPr/>
+                  </pic:nvPicPr>
+                  <pic:blipFill>
+                    <a:blip r:embed="rId6"/>
+                    <a:stretch>
+                      <a:fillRect/>
+                    </a:stretch>
+                  </pic:blipFill>
+                  <pic:spPr>
+                    <a:xfrm>
+                      <a:off x="0" y="0"/>
+                      <a:ext cx="3200466" cy="1066822"/>
+                    </a:xfrm>
+                    <a:prstGeom prst="rect">
+                      <a:avLst/>
+                    </a:prstGeom>
+                  </pic:spPr>
+                </pic:pic>
+              </a:graphicData>
+            </a:graphic>
+          </wp:inline>
+        </w:drawing>
+      </w:r>
+    </w:p>
+    <w:p>
+      <w:pPr>
+        <w:ind w:firstLine="360"/>
+        <w:rPr>
+          <w:sz w:val="24"/>
+          <w:szCs w:val="24"/>
+        </w:rPr>
+      </w:pPr>
+      <w:r>
+        <w:rPr>
+          <w:sz w:val="24"/>
+          <w:szCs w:val="24"/>
+        </w:rPr>
+        <w:t>When the subset only include one single feature, the result is not right</w:t>
       </w:r>
     </w:p>
     <w:p>
@@ -481,7 +565,7 @@
 </file>
 
 <file path=word/numbering.xml><?xml version="1.0" encoding="utf-8"?>
-<w:numbering xmlns:wpc="http://schemas.microsoft.com/office/word/2010/wordprocessingCanvas" xmlns:cx="http://schemas.microsoft.com/office/drawing/2014/chartex" xmlns:cx1="http://schemas.microsoft.com/office/drawing/2015/9/8/chartex" xmlns:cx2="http://schemas.microsoft.com/office/drawing/2015/10/21/chartex" xmlns:cx3="http://schemas.microsoft.com/office/drawing/2016/5/9/chartex" xmlns:cx4="http://schemas.microsoft.com/office/drawing/2016/5/10/chartex" xmlns:cx5="http://schemas.microsoft.com/office/drawing/2016/5/11/chartex" xmlns:cx6="http://schemas.microsoft.com/office/drawing/2016/5/12/chartex" xmlns:cx7="http://schemas.microsoft.com/office/drawing/2016/5/13/chartex" xmlns:cx8="http://schemas.microsoft.com/office/drawing/2016/5/14/chartex" xmlns:mc="http://schemas.openxmlformats.org/markup-compatibility/2006" xmlns:aink="http://schemas.microsoft.com/office/drawing/2016/ink" xmlns:am3d="http://schemas.microsoft.com/office/drawing/2017/model3d" xmlns:o="urn:schemas-microsoft-com:office:office" xmlns:oel="http://schemas.microsoft.com/office/2019/extlst" xmlns:r="http://schemas.openxmlformats.org/officeDocument/2006/relationships" xmlns:m="http://schemas.openxmlformats.org/officeDocument/2006/math" xmlns:v="urn:schemas-microsoft-com:vml" xmlns:wp14="http://schemas.microsoft.com/office/word/2010/wordprocessingDrawing" xmlns:wp="http://schemas.openxmlformats.org/drawingml/2006/wordprocessingDrawing" xmlns:w10="urn:schemas-microsoft-com:office:word" xmlns:w="http://schemas.openxmlformats.org/wordprocessingml/2006/main" xmlns:w14="http://schemas.microsoft.com/office/word/2010/wordml" xmlns:w15="http://schemas.microsoft.com/office/word/2012/wordml" xmlns:w16cex="http://schemas.microsoft.com/office/word/2018/wordml/cex" xmlns:w16cid="http://schemas.microsoft.com/office/word/2016/wordml/cid" xmlns:w16="http://schemas.microsoft.com/office/word/2018/wordml" xmlns:w16sdtdh="http://schemas.microsoft.com/office/word/2020/wordml/sdtdatahash" xmlns:w16se="http://schemas.microsoft.com/office/word/2015/wordml/symex" xmlns:wpg="http://schemas.microsoft.com/office/word/2010/wordprocessingGroup" xmlns:wpi="http://schemas.microsoft.com/office/word/2010/wordprocessingInk" xmlns:wne="http://schemas.microsoft.com/office/word/2006/wordml" xmlns:wps="http://schemas.microsoft.com/office/word/2010/wordprocessingShape" mc:Ignorable="w14 w15 w16se w16cid w16 w16cex w16sdtdh wp14">
+<w:numbering xmlns:wpc="http://schemas.microsoft.com/office/word/2010/wordprocessingCanvas" xmlns:cx="http://schemas.microsoft.com/office/drawing/2014/chartex" xmlns:cx1="http://schemas.microsoft.com/office/drawing/2015/9/8/chartex" xmlns:cx2="http://schemas.microsoft.com/office/drawing/2015/10/21/chartex" xmlns:cx3="http://schemas.microsoft.com/office/drawing/2016/5/9/chartex" xmlns:cx4="http://schemas.microsoft.com/office/drawing/2016/5/10/chartex" xmlns:cx5="http://schemas.microsoft.com/office/drawing/2016/5/11/chartex" xmlns:cx6="http://schemas.microsoft.com/office/drawing/2016/5/12/chartex" xmlns:cx7="http://schemas.microsoft.com/office/drawing/2016/5/13/chartex" xmlns:cx8="http://schemas.microsoft.com/office/drawing/2016/5/14/chartex" xmlns:mc="http://schemas.openxmlformats.org/markup-compatibility/2006" xmlns:aink="http://schemas.microsoft.com/office/drawing/2016/ink" xmlns:am3d="http://schemas.microsoft.com/office/drawing/2017/model3d" xmlns:o="urn:schemas-microsoft-com:office:office" xmlns:r="http://schemas.openxmlformats.org/officeDocument/2006/relationships" xmlns:m="http://schemas.openxmlformats.org/officeDocument/2006/math" xmlns:v="urn:schemas-microsoft-com:vml" xmlns:wp14="http://schemas.microsoft.com/office/word/2010/wordprocessingDrawing" xmlns:wp="http://schemas.openxmlformats.org/drawingml/2006/wordprocessingDrawing" xmlns:w10="urn:schemas-microsoft-com:office:word" xmlns:w="http://schemas.openxmlformats.org/wordprocessingml/2006/main" xmlns:w14="http://schemas.microsoft.com/office/word/2010/wordml" xmlns:w15="http://schemas.microsoft.com/office/word/2012/wordml" xmlns:w16cex="http://schemas.microsoft.com/office/word/2018/wordml/cex" xmlns:w16cid="http://schemas.microsoft.com/office/word/2016/wordml/cid" xmlns:w16="http://schemas.microsoft.com/office/word/2018/wordml" xmlns:w16sdtdh="http://schemas.microsoft.com/office/word/2020/wordml/sdtdatahash" xmlns:w16se="http://schemas.microsoft.com/office/word/2015/wordml/symex" xmlns:wpg="http://schemas.microsoft.com/office/word/2010/wordprocessingGroup" xmlns:wpi="http://schemas.microsoft.com/office/word/2010/wordprocessingInk" xmlns:wne="http://schemas.microsoft.com/office/word/2006/wordml" xmlns:wps="http://schemas.microsoft.com/office/word/2010/wordprocessingShape" mc:Ignorable="w14 w15 w16se w16cid w16 w16cex w16sdtdh wp14">
   <w:abstractNum w:abstractNumId="0" w15:restartNumberingAfterBreak="0">
     <w:nsid w:val="01FF3CD5"/>
     <w:multiLevelType w:val="hybridMultilevel"/>
@@ -927,19 +1011,19 @@
       </w:pPr>
     </w:lvl>
   </w:abstractNum>
-  <w:num w:numId="1" w16cid:durableId="1935899768">
+  <w:num w:numId="1">
     <w:abstractNumId w:val="1"/>
   </w:num>
-  <w:num w:numId="2" w16cid:durableId="2104766221">
+  <w:num w:numId="2">
     <w:abstractNumId w:val="3"/>
   </w:num>
-  <w:num w:numId="3" w16cid:durableId="1974212465">
+  <w:num w:numId="3">
     <w:abstractNumId w:val="4"/>
   </w:num>
-  <w:num w:numId="4" w16cid:durableId="618410951">
+  <w:num w:numId="4">
     <w:abstractNumId w:val="0"/>
   </w:num>
-  <w:num w:numId="5" w16cid:durableId="10298314">
+  <w:num w:numId="5">
     <w:abstractNumId w:val="2"/>
   </w:num>
 </w:numbering>

</xml_diff>